<commit_message>
Dokumentace s opravenými nedostatky
</commit_message>
<xml_diff>
--- a/Dokumentace_Stanjura (2).docx
+++ b/Dokumentace_Stanjura (2).docx
@@ -1,6 +1,6 @@
 
 <file path=word/document.xml><?xml version="1.0" encoding="utf-8"?>
-<w:document xmlns:wpc="http://schemas.microsoft.com/office/word/2010/wordprocessingCanvas" xmlns:cx="http://schemas.microsoft.com/office/drawing/2014/chartex" xmlns:cx1="http://schemas.microsoft.com/office/drawing/2015/9/8/chartex" xmlns:cx2="http://schemas.microsoft.com/office/drawing/2015/10/21/chartex" xmlns:cx3="http://schemas.microsoft.com/office/drawing/2016/5/9/chartex" xmlns:cx4="http://schemas.microsoft.com/office/drawing/2016/5/10/chartex" xmlns:cx5="http://schemas.microsoft.com/office/drawing/2016/5/11/chartex" xmlns:cx6="http://schemas.microsoft.com/office/drawing/2016/5/12/chartex" xmlns:cx7="http://schemas.microsoft.com/office/drawing/2016/5/13/chartex" xmlns:cx8="http://schemas.microsoft.com/office/drawing/2016/5/14/chartex" xmlns:mc="http://schemas.openxmlformats.org/markup-compatibility/2006" xmlns:aink="http://schemas.microsoft.com/office/drawing/2016/ink" xmlns:am3d="http://schemas.microsoft.com/office/drawing/2017/model3d" xmlns:o="urn:schemas-microsoft-com:office:office" xmlns:r="http://schemas.openxmlformats.org/officeDocument/2006/relationships" xmlns:m="http://schemas.openxmlformats.org/officeDocument/2006/math" xmlns:v="urn:schemas-microsoft-com:vml" xmlns:wp14="http://schemas.microsoft.com/office/word/2010/wordprocessingDrawing" xmlns:wp="http://schemas.openxmlformats.org/drawingml/2006/wordprocessingDrawing" xmlns:w10="urn:schemas-microsoft-com:office:word" xmlns:w="http://schemas.openxmlformats.org/wordprocessingml/2006/main" xmlns:w14="http://schemas.microsoft.com/office/word/2010/wordml" xmlns:w15="http://schemas.microsoft.com/office/word/2012/wordml" xmlns:w16cid="http://schemas.microsoft.com/office/word/2016/wordml/cid" xmlns:w16se="http://schemas.microsoft.com/office/word/2015/wordml/symex" xmlns:wpg="http://schemas.microsoft.com/office/word/2010/wordprocessingGroup" xmlns:wpi="http://schemas.microsoft.com/office/word/2010/wordprocessingInk" xmlns:wne="http://schemas.microsoft.com/office/word/2006/wordml" xmlns:wps="http://schemas.microsoft.com/office/word/2010/wordprocessingShape" mc:Ignorable="w14 w15 w16se w16cid wp14">
+<w:document xmlns:wpc="http://schemas.microsoft.com/office/word/2010/wordprocessingCanvas" xmlns:cx="http://schemas.microsoft.com/office/drawing/2014/chartex" xmlns:cx1="http://schemas.microsoft.com/office/drawing/2015/9/8/chartex" xmlns:mc="http://schemas.openxmlformats.org/markup-compatibility/2006" xmlns:o="urn:schemas-microsoft-com:office:office" xmlns:r="http://schemas.openxmlformats.org/officeDocument/2006/relationships" xmlns:m="http://schemas.openxmlformats.org/officeDocument/2006/math" xmlns:v="urn:schemas-microsoft-com:vml" xmlns:wp14="http://schemas.microsoft.com/office/word/2010/wordprocessingDrawing" xmlns:wp="http://schemas.openxmlformats.org/drawingml/2006/wordprocessingDrawing" xmlns:w10="urn:schemas-microsoft-com:office:word" xmlns:w="http://schemas.openxmlformats.org/wordprocessingml/2006/main" xmlns:w14="http://schemas.microsoft.com/office/word/2010/wordml" xmlns:w15="http://schemas.microsoft.com/office/word/2012/wordml" xmlns:w16se="http://schemas.microsoft.com/office/word/2015/wordml/symex" xmlns:wpg="http://schemas.microsoft.com/office/word/2010/wordprocessingGroup" xmlns:wpi="http://schemas.microsoft.com/office/word/2010/wordprocessingInk" xmlns:wne="http://schemas.microsoft.com/office/word/2006/wordml" xmlns:wps="http://schemas.microsoft.com/office/word/2010/wordprocessingShape" mc:Ignorable="w14 w15 w16se wp14">
   <w:body>
     <w:tbl>
       <w:tblPr>
@@ -631,118 +631,336 @@
           <w:i/>
           <w:iCs/>
         </w:rPr>
-        <w:t xml:space="preserve"> za veškerou pomoc při tvorbě projektu a panu Mgr. Marcelovi </w:t>
-      </w:r>
-      <w:proofErr w:type="spellStart"/>
+        <w:t xml:space="preserve"> za veške</w:t>
+      </w:r>
       <w:r>
         <w:rPr>
           <w:i/>
           <w:iCs/>
         </w:rPr>
-        <w:t>Godovskému</w:t>
-      </w:r>
-      <w:proofErr w:type="spellEnd"/>
+        <w:t xml:space="preserve">rou pomoc při tvorbě projektu, </w:t>
+      </w:r>
       <w:r>
         <w:rPr>
           <w:i/>
           <w:iCs/>
         </w:rPr>
-        <w:t xml:space="preserve"> za poskytnutí potřebných součástek. </w:t>
-      </w:r>
-    </w:p>
-    <w:p>
-      <w:pPr>
-        <w:spacing w:before="8520"/>
-        <w:jc w:val="left"/>
+        <w:t xml:space="preserve">panu Mgr. Marcelovi </w:t>
+      </w:r>
+      <w:proofErr w:type="spellStart"/>
+      <w:r>
+        <w:rPr>
+          <w:i/>
+          <w:iCs/>
+        </w:rPr>
+        <w:t>Godovskému</w:t>
+      </w:r>
+      <w:proofErr w:type="spellEnd"/>
+      <w:r>
+        <w:rPr>
+          <w:i/>
+          <w:iCs/>
+        </w:rPr>
+        <w:t xml:space="preserve"> za </w:t>
+      </w:r>
+      <w:r>
+        <w:rPr>
+          <w:i/>
+          <w:iCs/>
+        </w:rPr>
+        <w:t xml:space="preserve">poskytnutí potřebných součástek, panu Mgr. Markovi </w:t>
+      </w:r>
+      <w:proofErr w:type="spellStart"/>
+      <w:r>
+        <w:rPr>
+          <w:i/>
+          <w:iCs/>
+        </w:rPr>
+        <w:t>Lučnému</w:t>
+      </w:r>
+      <w:proofErr w:type="spellEnd"/>
+      <w:r>
+        <w:rPr>
+          <w:i/>
+          <w:iCs/>
+        </w:rPr>
+        <w:t xml:space="preserve"> za cenné rady k prezentaci a v neposlední řadě paní Ing. Haně Rohanové za pomoc s kódem.</w:t>
+      </w:r>
+      <w:r>
+        <w:rPr>
+          <w:i/>
+          <w:iCs/>
+        </w:rPr>
+        <w:t xml:space="preserve"> </w:t>
+      </w:r>
+    </w:p>
+    <w:p>
+      <w:pPr>
+        <w:spacing w:line="276" w:lineRule="auto"/>
+        <w:rPr>
+          <w:i/>
+          <w:iCs/>
+        </w:rPr>
+      </w:pPr>
+    </w:p>
+    <w:p>
+      <w:pPr>
+        <w:spacing w:line="276" w:lineRule="auto"/>
         <w:rPr>
           <w:rStyle w:val="Pokec"/>
           <w:color w:val="auto"/>
         </w:rPr>
       </w:pPr>
-      <w:r>
+    </w:p>
+    <w:p>
+      <w:pPr>
+        <w:spacing w:line="276" w:lineRule="auto"/>
         <w:rPr>
           <w:rStyle w:val="Pokec"/>
           <w:color w:val="auto"/>
         </w:rPr>
-        <w:t xml:space="preserve">Prohlašuji, že jsem závěrečnou práci vypracoval samostatně a uvedl veškeré použité </w:t>
-      </w:r>
-      <w:r>
+      </w:pPr>
+    </w:p>
+    <w:p>
+      <w:pPr>
+        <w:spacing w:line="276" w:lineRule="auto"/>
         <w:rPr>
           <w:rStyle w:val="Pokec"/>
           <w:color w:val="auto"/>
         </w:rPr>
-        <w:br/>
-      </w:r>
-      <w:r>
+      </w:pPr>
+    </w:p>
+    <w:p>
+      <w:pPr>
+        <w:spacing w:line="276" w:lineRule="auto"/>
         <w:rPr>
           <w:rStyle w:val="Pokec"/>
           <w:color w:val="auto"/>
         </w:rPr>
-        <w:t>informační zdroje</w:t>
-      </w:r>
-      <w:r>
+      </w:pPr>
+    </w:p>
+    <w:p>
+      <w:pPr>
+        <w:spacing w:line="276" w:lineRule="auto"/>
         <w:rPr>
           <w:rStyle w:val="Pokec"/>
           <w:color w:val="auto"/>
         </w:rPr>
-        <w:t>.</w:t>
-      </w:r>
-    </w:p>
-    <w:p>
-      <w:pPr>
-        <w:jc w:val="left"/>
+      </w:pPr>
+    </w:p>
+    <w:p>
+      <w:pPr>
+        <w:spacing w:line="276" w:lineRule="auto"/>
         <w:rPr>
           <w:rStyle w:val="Pokec"/>
           <w:color w:val="auto"/>
         </w:rPr>
       </w:pPr>
-      <w:r>
+    </w:p>
+    <w:p>
+      <w:pPr>
+        <w:spacing w:line="276" w:lineRule="auto"/>
         <w:rPr>
           <w:rStyle w:val="Pokec"/>
           <w:color w:val="auto"/>
         </w:rPr>
-        <w:t xml:space="preserve">Souhlasím, aby tato </w:t>
-      </w:r>
-      <w:r>
+      </w:pPr>
+    </w:p>
+    <w:p>
+      <w:pPr>
+        <w:spacing w:line="276" w:lineRule="auto"/>
         <w:rPr>
           <w:rStyle w:val="Pokec"/>
           <w:color w:val="auto"/>
         </w:rPr>
-        <w:t>studijní</w:t>
-      </w:r>
-      <w:r>
+      </w:pPr>
+    </w:p>
+    <w:p>
+      <w:pPr>
+        <w:spacing w:line="276" w:lineRule="auto"/>
         <w:rPr>
           <w:rStyle w:val="Pokec"/>
           <w:color w:val="auto"/>
         </w:rPr>
-        <w:t xml:space="preserve"> práce byla použita k</w:t>
-      </w:r>
-      <w:r>
+      </w:pPr>
+    </w:p>
+    <w:p>
+      <w:pPr>
+        <w:spacing w:line="276" w:lineRule="auto"/>
         <w:rPr>
           <w:rStyle w:val="Pokec"/>
           <w:color w:val="auto"/>
         </w:rPr>
-        <w:t xml:space="preserve"> </w:t>
-      </w:r>
-      <w:r>
+      </w:pPr>
+    </w:p>
+    <w:p>
+      <w:pPr>
+        <w:spacing w:line="276" w:lineRule="auto"/>
         <w:rPr>
           <w:rStyle w:val="Pokec"/>
           <w:color w:val="auto"/>
         </w:rPr>
-        <w:t>výukovým účelům</w:t>
-      </w:r>
-      <w:r>
+      </w:pPr>
+    </w:p>
+    <w:p>
+      <w:pPr>
+        <w:spacing w:line="276" w:lineRule="auto"/>
         <w:rPr>
           <w:rStyle w:val="Pokec"/>
           <w:color w:val="auto"/>
         </w:rPr>
-        <w:t xml:space="preserve"> na Střední průmyslové </w:t>
-      </w:r>
-      <w:r>
+      </w:pPr>
+    </w:p>
+    <w:p>
+      <w:pPr>
+        <w:spacing w:line="276" w:lineRule="auto"/>
         <w:rPr>
           <w:rStyle w:val="Pokec"/>
           <w:color w:val="auto"/>
         </w:rPr>
+      </w:pPr>
+    </w:p>
+    <w:p>
+      <w:pPr>
+        <w:spacing w:line="276" w:lineRule="auto"/>
+        <w:rPr>
+          <w:rStyle w:val="Pokec"/>
+          <w:color w:val="auto"/>
+        </w:rPr>
+      </w:pPr>
+    </w:p>
+    <w:p>
+      <w:pPr>
+        <w:spacing w:line="276" w:lineRule="auto"/>
+        <w:rPr>
+          <w:rStyle w:val="Pokec"/>
+          <w:color w:val="auto"/>
+        </w:rPr>
+      </w:pPr>
+    </w:p>
+    <w:p>
+      <w:pPr>
+        <w:spacing w:line="276" w:lineRule="auto"/>
+        <w:rPr>
+          <w:rStyle w:val="Pokec"/>
+          <w:color w:val="auto"/>
+        </w:rPr>
+      </w:pPr>
+    </w:p>
+    <w:p>
+      <w:pPr>
+        <w:spacing w:line="276" w:lineRule="auto"/>
+        <w:rPr>
+          <w:rStyle w:val="Pokec"/>
+          <w:color w:val="auto"/>
+        </w:rPr>
+      </w:pPr>
+    </w:p>
+    <w:p>
+      <w:pPr>
+        <w:spacing w:line="276" w:lineRule="auto"/>
+        <w:rPr>
+          <w:rStyle w:val="Pokec"/>
+          <w:color w:val="auto"/>
+        </w:rPr>
+      </w:pPr>
+      <w:bookmarkStart w:id="1" w:name="_GoBack"/>
+      <w:bookmarkEnd w:id="1"/>
+      <w:r>
+        <w:rPr>
+          <w:rStyle w:val="Pokec"/>
+          <w:color w:val="auto"/>
+        </w:rPr>
+        <w:t xml:space="preserve">Prohlašuji, že jsem závěrečnou práci vypracoval samostatně a uvedl veškeré použité </w:t>
+      </w:r>
+      <w:r>
+        <w:rPr>
+          <w:rStyle w:val="Pokec"/>
+          <w:color w:val="auto"/>
+        </w:rPr>
+        <w:br/>
+      </w:r>
+      <w:r>
+        <w:rPr>
+          <w:rStyle w:val="Pokec"/>
+          <w:color w:val="auto"/>
+        </w:rPr>
+        <w:t>informační zdroje</w:t>
+      </w:r>
+      <w:r>
+        <w:rPr>
+          <w:rStyle w:val="Pokec"/>
+          <w:color w:val="auto"/>
+        </w:rPr>
+        <w:t>.</w:t>
+      </w:r>
+    </w:p>
+    <w:p>
+      <w:pPr>
+        <w:spacing w:line="276" w:lineRule="auto"/>
+        <w:rPr>
+          <w:rStyle w:val="Pokec"/>
+          <w:i/>
+          <w:iCs/>
+          <w:color w:val="auto"/>
+        </w:rPr>
+      </w:pPr>
+    </w:p>
+    <w:p>
+      <w:pPr>
+        <w:jc w:val="left"/>
+        <w:rPr>
+          <w:rStyle w:val="Pokec"/>
+          <w:color w:val="auto"/>
+        </w:rPr>
+      </w:pPr>
+      <w:r>
+        <w:rPr>
+          <w:rStyle w:val="Pokec"/>
+          <w:color w:val="auto"/>
+        </w:rPr>
+        <w:t xml:space="preserve">Souhlasím, aby tato </w:t>
+      </w:r>
+      <w:r>
+        <w:rPr>
+          <w:rStyle w:val="Pokec"/>
+          <w:color w:val="auto"/>
+        </w:rPr>
+        <w:t>studijní</w:t>
+      </w:r>
+      <w:r>
+        <w:rPr>
+          <w:rStyle w:val="Pokec"/>
+          <w:color w:val="auto"/>
+        </w:rPr>
+        <w:t xml:space="preserve"> práce byla použita k</w:t>
+      </w:r>
+      <w:r>
+        <w:rPr>
+          <w:rStyle w:val="Pokec"/>
+          <w:color w:val="auto"/>
+        </w:rPr>
+        <w:t xml:space="preserve"> </w:t>
+      </w:r>
+      <w:r>
+        <w:rPr>
+          <w:rStyle w:val="Pokec"/>
+          <w:color w:val="auto"/>
+        </w:rPr>
+        <w:t>výukovým účelům</w:t>
+      </w:r>
+      <w:r>
+        <w:rPr>
+          <w:rStyle w:val="Pokec"/>
+          <w:color w:val="auto"/>
+        </w:rPr>
+        <w:t xml:space="preserve"> na Střední průmyslové </w:t>
+      </w:r>
+      <w:r>
+        <w:rPr>
+          <w:rStyle w:val="Pokec"/>
+          <w:color w:val="auto"/>
+        </w:rPr>
         <w:br/>
         <w:t xml:space="preserve">a umělecké škole v Opavě, Praskova </w:t>
       </w:r>
@@ -778,21 +996,21 @@
           <w:rStyle w:val="Pokec"/>
           <w:color w:val="auto"/>
         </w:rPr>
-        <w:t>2</w:t>
+        <w:t>31</w:t>
       </w:r>
       <w:r>
         <w:rPr>
           <w:rStyle w:val="Pokec"/>
           <w:color w:val="auto"/>
         </w:rPr>
-        <w:t>1. 12. 201</w:t>
+        <w:t>. 12. 201</w:t>
       </w:r>
       <w:r>
         <w:rPr>
           <w:rStyle w:val="Pokec"/>
           <w:color w:val="auto"/>
         </w:rPr>
-        <w:t>6</w:t>
+        <w:t>9</w:t>
       </w:r>
     </w:p>
     <w:p>
@@ -830,13 +1048,14 @@
           <w:szCs w:val="28"/>
         </w:rPr>
       </w:pPr>
-      <w:bookmarkStart w:id="1" w:name="_Toc37577728"/>
+      <w:bookmarkStart w:id="2" w:name="_Toc37577728"/>
       <w:r>
         <w:rPr>
           <w:b/>
           <w:sz w:val="28"/>
           <w:szCs w:val="28"/>
         </w:rPr>
+        <w:lastRenderedPageBreak/>
         <w:br w:type="page"/>
       </w:r>
       <w:r>
@@ -848,7 +1067,7 @@
         <w:lastRenderedPageBreak/>
         <w:t>A</w:t>
       </w:r>
-      <w:bookmarkEnd w:id="1"/>
+      <w:bookmarkEnd w:id="2"/>
       <w:r>
         <w:rPr>
           <w:b/>
@@ -898,7 +1117,15 @@
       </w:r>
       <w:proofErr w:type="spellEnd"/>
       <w:r>
-        <w:t xml:space="preserve"> Nano, na které jsou všechny součástky napojeny. Program tohoto projektu byl vyvinut ve vývojovém prostředí </w:t>
+        <w:t xml:space="preserve"> </w:t>
+      </w:r>
+      <w:proofErr w:type="spellStart"/>
+      <w:r>
+        <w:t>Nano</w:t>
+      </w:r>
+      <w:proofErr w:type="spellEnd"/>
+      <w:r>
+        <w:t xml:space="preserve">, na které jsou všechny součástky napojeny. Program tohoto projektu byl vyvinut ve vývojovém prostředí </w:t>
       </w:r>
       <w:proofErr w:type="spellStart"/>
       <w:r>
@@ -1283,7 +1510,15 @@
       </w:r>
       <w:proofErr w:type="spellEnd"/>
       <w:r>
-        <w:t xml:space="preserve"> Nano single </w:t>
+        <w:t xml:space="preserve"> </w:t>
+      </w:r>
+      <w:proofErr w:type="spellStart"/>
+      <w:r>
+        <w:t>Nano</w:t>
+      </w:r>
+      <w:proofErr w:type="spellEnd"/>
+      <w:r>
+        <w:t xml:space="preserve"> single </w:t>
       </w:r>
       <w:proofErr w:type="spellStart"/>
       <w:r>
@@ -1403,7 +1638,23 @@
       </w:r>
       <w:proofErr w:type="spellEnd"/>
       <w:r>
-        <w:t xml:space="preserve"> development environment </w:t>
+        <w:t xml:space="preserve"> </w:t>
+      </w:r>
+      <w:proofErr w:type="spellStart"/>
+      <w:r>
+        <w:t>development</w:t>
+      </w:r>
+      <w:proofErr w:type="spellEnd"/>
+      <w:r>
+        <w:t xml:space="preserve"> </w:t>
+      </w:r>
+      <w:proofErr w:type="spellStart"/>
+      <w:r>
+        <w:t>environment</w:t>
+      </w:r>
+      <w:proofErr w:type="spellEnd"/>
+      <w:r>
+        <w:t xml:space="preserve"> </w:t>
       </w:r>
       <w:proofErr w:type="spellStart"/>
       <w:r>
@@ -1547,32 +1798,32 @@
       <w:proofErr w:type="spellEnd"/>
     </w:p>
     <w:p>
-      <w:bookmarkStart w:id="2" w:name="_Toc37577729"/>
-      <w:bookmarkStart w:id="3" w:name="_Toc88120440"/>
-      <w:bookmarkStart w:id="4" w:name="_Toc88120677"/>
-      <w:bookmarkStart w:id="5" w:name="_Toc88120889"/>
-      <w:bookmarkStart w:id="6" w:name="_Toc88120993"/>
-      <w:bookmarkStart w:id="7" w:name="_Toc88121036"/>
-      <w:bookmarkStart w:id="8" w:name="_Toc88121173"/>
-      <w:bookmarkStart w:id="9" w:name="_Toc88121547"/>
-      <w:bookmarkStart w:id="10" w:name="_Toc88121604"/>
-      <w:bookmarkStart w:id="11" w:name="_Toc88121742"/>
-      <w:bookmarkStart w:id="12" w:name="_Toc88122008"/>
-      <w:bookmarkStart w:id="13" w:name="_Toc88124611"/>
-      <w:bookmarkStart w:id="14" w:name="_Toc88124648"/>
-      <w:bookmarkStart w:id="15" w:name="_Toc88124798"/>
-      <w:bookmarkStart w:id="16" w:name="_Toc88125781"/>
-      <w:bookmarkStart w:id="17" w:name="_Toc88126301"/>
-      <w:bookmarkStart w:id="18" w:name="_Toc88126452"/>
-      <w:bookmarkStart w:id="19" w:name="_Toc88126519"/>
-      <w:bookmarkStart w:id="20" w:name="_Toc88126548"/>
-      <w:bookmarkStart w:id="21" w:name="_Toc88126764"/>
-      <w:bookmarkStart w:id="22" w:name="_Toc88126854"/>
-      <w:bookmarkStart w:id="23" w:name="_Toc88127095"/>
-      <w:bookmarkStart w:id="24" w:name="_Toc88127138"/>
-      <w:bookmarkStart w:id="25" w:name="_Toc88128503"/>
-      <w:bookmarkStart w:id="26" w:name="_Toc107634140"/>
-      <w:bookmarkStart w:id="27" w:name="_Toc107635157"/>
+      <w:bookmarkStart w:id="3" w:name="_Toc37577729"/>
+      <w:bookmarkStart w:id="4" w:name="_Toc88120440"/>
+      <w:bookmarkStart w:id="5" w:name="_Toc88120677"/>
+      <w:bookmarkStart w:id="6" w:name="_Toc88120889"/>
+      <w:bookmarkStart w:id="7" w:name="_Toc88120993"/>
+      <w:bookmarkStart w:id="8" w:name="_Toc88121036"/>
+      <w:bookmarkStart w:id="9" w:name="_Toc88121173"/>
+      <w:bookmarkStart w:id="10" w:name="_Toc88121547"/>
+      <w:bookmarkStart w:id="11" w:name="_Toc88121604"/>
+      <w:bookmarkStart w:id="12" w:name="_Toc88121742"/>
+      <w:bookmarkStart w:id="13" w:name="_Toc88122008"/>
+      <w:bookmarkStart w:id="14" w:name="_Toc88124611"/>
+      <w:bookmarkStart w:id="15" w:name="_Toc88124648"/>
+      <w:bookmarkStart w:id="16" w:name="_Toc88124798"/>
+      <w:bookmarkStart w:id="17" w:name="_Toc88125781"/>
+      <w:bookmarkStart w:id="18" w:name="_Toc88126301"/>
+      <w:bookmarkStart w:id="19" w:name="_Toc88126452"/>
+      <w:bookmarkStart w:id="20" w:name="_Toc88126519"/>
+      <w:bookmarkStart w:id="21" w:name="_Toc88126548"/>
+      <w:bookmarkStart w:id="22" w:name="_Toc88126764"/>
+      <w:bookmarkStart w:id="23" w:name="_Toc88126854"/>
+      <w:bookmarkStart w:id="24" w:name="_Toc88127095"/>
+      <w:bookmarkStart w:id="25" w:name="_Toc88127138"/>
+      <w:bookmarkStart w:id="26" w:name="_Toc88128503"/>
+      <w:bookmarkStart w:id="27" w:name="_Toc107634140"/>
+      <w:bookmarkStart w:id="28" w:name="_Toc107635157"/>
       <w:proofErr w:type="spellStart"/>
       <w:r>
         <w:t>Color</w:t>
@@ -1628,7 +1879,6 @@
         <w:lastRenderedPageBreak/>
         <w:t>OBSAH</w:t>
       </w:r>
-      <w:bookmarkEnd w:id="2"/>
       <w:bookmarkEnd w:id="3"/>
       <w:bookmarkEnd w:id="4"/>
       <w:bookmarkEnd w:id="5"/>
@@ -1654,6 +1904,7 @@
       <w:bookmarkEnd w:id="25"/>
       <w:bookmarkEnd w:id="26"/>
       <w:bookmarkEnd w:id="27"/>
+      <w:bookmarkEnd w:id="28"/>
     </w:p>
     <w:p>
       <w:pPr>
@@ -3218,8 +3469,6 @@
         </w:rPr>
         <w:fldChar w:fldCharType="end"/>
       </w:r>
-      <w:bookmarkStart w:id="28" w:name="_GoBack"/>
-      <w:bookmarkEnd w:id="28"/>
     </w:p>
     <w:p>
       <w:pPr>
@@ -3330,7 +3579,15 @@
       </w:r>
       <w:proofErr w:type="spellEnd"/>
       <w:r>
-        <w:t xml:space="preserve"> Nano a k němu </w:t>
+        <w:t xml:space="preserve"> </w:t>
+      </w:r>
+      <w:proofErr w:type="spellStart"/>
+      <w:r>
+        <w:t>Nano</w:t>
+      </w:r>
+      <w:proofErr w:type="spellEnd"/>
+      <w:r>
+        <w:t xml:space="preserve"> a k němu </w:t>
       </w:r>
       <w:r>
         <w:t xml:space="preserve">pomocí </w:t>
@@ -3350,7 +3607,18 @@
       </w:r>
       <w:proofErr w:type="spellEnd"/>
       <w:r>
-        <w:t xml:space="preserve"> motory, které mají za úkol posunout objekt pod připojený</w:t>
+        <w:t xml:space="preserve"> motory. První </w:t>
+      </w:r>
+      <w:proofErr w:type="spellStart"/>
+      <w:r>
+        <w:t>servo</w:t>
+      </w:r>
+      <w:proofErr w:type="spellEnd"/>
+      <w:r>
+        <w:t xml:space="preserve"> motor má</w:t>
+      </w:r>
+      <w:r>
+        <w:t xml:space="preserve"> za úkol posunout objekt pod připojený</w:t>
       </w:r>
       <w:r>
         <w:t xml:space="preserve"> barevný</w:t>
@@ -3362,7 +3630,13 @@
         <w:t xml:space="preserve"> světel ze zakomponovaných</w:t>
       </w:r>
       <w:r>
-        <w:t xml:space="preserve"> LED diod zjistí barvu objektu. Po vyhodnocení se </w:t>
+        <w:t xml:space="preserve"> LED diod zjistí barvu objektu. Po vyhodnocení </w:t>
+      </w:r>
+      <w:r>
+        <w:t xml:space="preserve">barvy </w:t>
+      </w:r>
+      <w:r>
+        <w:t xml:space="preserve">se </w:t>
       </w:r>
       <w:r>
         <w:t xml:space="preserve">první </w:t>
@@ -3373,7 +3647,22 @@
       </w:r>
       <w:proofErr w:type="spellEnd"/>
       <w:r>
-        <w:t xml:space="preserve"> motor posune do polohy, kde objekt sjede po papírové “skluzavce” a tam se jej ujme druhý </w:t>
+        <w:t xml:space="preserve"> motor posun</w:t>
+      </w:r>
+      <w:r>
+        <w:t xml:space="preserve">e do polohy, kde objekt spadne dírou do </w:t>
+      </w:r>
+      <w:r>
+        <w:t>vyrobené</w:t>
+      </w:r>
+      <w:r>
+        <w:t xml:space="preserve"> papírové “skluzavky</w:t>
+      </w:r>
+      <w:r>
+        <w:t>”, která je nalepená na druhý</w:t>
+      </w:r>
+      <w:r>
+        <w:t xml:space="preserve"> </w:t>
       </w:r>
       <w:proofErr w:type="spellStart"/>
       <w:r>
@@ -3381,7 +3670,13 @@
       </w:r>
       <w:proofErr w:type="spellEnd"/>
       <w:r>
-        <w:t xml:space="preserve"> motor, který objekt přesune do předem připravené stejnobarevné nádoby.</w:t>
+        <w:t xml:space="preserve"> motor. Ten má po vyhodnocení barvy za úkol otočit se tak, aby byl ve správné poloze závisle na barvě objektu a následně objekt mohl po „skluzavce“ sjet na správné místo (do stejnobarevné</w:t>
+      </w:r>
+      <w:r>
+        <w:t xml:space="preserve"> nádoby</w:t>
+      </w:r>
+      <w:r>
+        <w:t>).</w:t>
       </w:r>
     </w:p>
     <w:p>
@@ -3519,8 +3814,13 @@
       <w:r>
         <w:t xml:space="preserve"> </w:t>
       </w:r>
-      <w:r>
-        <w:t>Nano ATmega328P</w:t>
+      <w:proofErr w:type="spellStart"/>
+      <w:r>
+        <w:t>Nano</w:t>
+      </w:r>
+      <w:proofErr w:type="spellEnd"/>
+      <w:r>
+        <w:t xml:space="preserve"> ATmega328P</w:t>
       </w:r>
       <w:bookmarkEnd w:id="34"/>
     </w:p>
@@ -3534,7 +3834,15 @@
       </w:r>
       <w:proofErr w:type="spellEnd"/>
       <w:r>
-        <w:t xml:space="preserve"> Nano ATmega328P. Tuto desku</w:t>
+        <w:t xml:space="preserve"> </w:t>
+      </w:r>
+      <w:proofErr w:type="spellStart"/>
+      <w:r>
+        <w:t>Nano</w:t>
+      </w:r>
+      <w:proofErr w:type="spellEnd"/>
+      <w:r>
+        <w:t xml:space="preserve"> ATmega328P. Tuto desku</w:t>
       </w:r>
       <w:r>
         <w:t xml:space="preserve"> jsem si vybral z toho důvodu, že je kompatibilní s </w:t>
@@ -3581,20 +3889,12 @@
       </w:r>
       <w:proofErr w:type="spellEnd"/>
       <w:r>
-        <w:t xml:space="preserve"> paměť 32 KB, obsahuje 22 vstupních/výstupních pinů, z toho 14 digitálních a 6 analogových. Jako u všech desek tohoto typu zde můžeme najít připojení přes USB a resetovací tlačítko. Deska pracuje s napětím o velikosti </w:t>
-      </w:r>
-      <w:proofErr w:type="gramStart"/>
-      <w:r>
-        <w:t>5V</w:t>
-      </w:r>
-      <w:proofErr w:type="gramEnd"/>
-      <w:r>
-        <w:t>.</w:t>
-      </w:r>
-    </w:p>
-    <w:p>
-      <w:pPr>
-        <w:jc w:val="left"/>
+        <w:t xml:space="preserve"> paměť 32 KB, obsahuje 22 vstupních/výstupních pinů, z toho 14 digitálních a 6 analogových. Jako u všech desek tohoto typu zde můžeme najít připojení přes USB a resetovací tlačítko. Deska pracuje s napětím o velikosti 5V.</w:t>
+      </w:r>
+    </w:p>
+    <w:p>
+      <w:pPr>
+        <w:jc w:val="center"/>
       </w:pPr>
       <w:r>
         <w:rPr>
@@ -3602,7 +3902,7 @@
         </w:rPr>
         <w:drawing>
           <wp:inline distT="0" distB="0" distL="0" distR="0">
-            <wp:extent cx="5522602" cy="5937663"/>
+            <wp:extent cx="4731642" cy="5087258"/>
             <wp:effectExtent l="0" t="0" r="0" b="0"/>
             <wp:docPr id="4" name="Obrázek 4"/>
             <wp:cNvGraphicFramePr>
@@ -3630,7 +3930,7 @@
                   <pic:spPr>
                     <a:xfrm>
                       <a:off x="0" y="0"/>
-                      <a:ext cx="5531679" cy="5947423"/>
+                      <a:ext cx="4766250" cy="5124467"/>
                     </a:xfrm>
                     <a:prstGeom prst="rect">
                       <a:avLst/>
@@ -3677,26 +3977,10 @@
         <w:t>detekovat</w:t>
       </w:r>
       <w:r>
-        <w:t xml:space="preserve"> (</w:t>
-      </w:r>
-      <w:proofErr w:type="gramStart"/>
-      <w:r>
-        <w:t>1cm</w:t>
-      </w:r>
-      <w:proofErr w:type="gramEnd"/>
-      <w:r>
-        <w:t xml:space="preserve">). </w:t>
-      </w:r>
-      <w:r>
-        <w:t xml:space="preserve">Důsledkem tohoto problému bylo zkomplikování tvorby krabičky, ve které je celý projekt zapojen. Napájecí napětí tohoto modulu je </w:t>
-      </w:r>
-      <w:proofErr w:type="gramStart"/>
-      <w:r>
-        <w:t>3-5V</w:t>
-      </w:r>
-      <w:proofErr w:type="gramEnd"/>
-      <w:r>
-        <w:t xml:space="preserve"> a nachází se v něm 8 pinů.</w:t>
+        <w:t xml:space="preserve"> (1cm). </w:t>
+      </w:r>
+      <w:r>
+        <w:t>Důsledkem tohoto problému bylo zkomplikování tvorby krabičky, ve které je celý projekt zapojen. Napájecí napětí tohoto modulu je 3-5V a nachází se v něm 8 pinů.</w:t>
       </w:r>
     </w:p>
     <w:p/>
@@ -4192,7 +4476,7 @@
             <v:path o:extrusionok="f" gradientshapeok="t" o:connecttype="rect"/>
             <o:lock v:ext="edit" aspectratio="t"/>
           </v:shapetype>
-          <v:shape id="_x0000_i1066" type="#_x0000_t75" style="width:304.85pt;height:152.4pt">
+          <v:shape id="_x0000_i1025" type="#_x0000_t75" style="width:303pt;height:151.5pt">
             <v:imagedata r:id="rId18" o:title="download"/>
           </v:shape>
         </w:pict>
@@ -4246,12 +4530,10 @@
         <w:t xml:space="preserve"> Studio </w:t>
       </w:r>
       <w:proofErr w:type="spellStart"/>
-      <w:proofErr w:type="gramStart"/>
       <w:r>
         <w:t>Code</w:t>
       </w:r>
       <w:proofErr w:type="spellEnd"/>
-      <w:proofErr w:type="gramEnd"/>
       <w:r>
         <w:t xml:space="preserve"> a hlavně nepodporuje rozšíření </w:t>
       </w:r>
@@ -4592,15 +4874,15 @@
       </w:r>
       <w:proofErr w:type="spellEnd"/>
       <w:r>
-        <w:t xml:space="preserve"> se skládají ze dvou souborů a těmi jsou záhlaví (s příponou .h) a zdrojového souboru (s </w:t>
+        <w:t xml:space="preserve"> se skládají ze dvou souborů a těmi jsou záhlaví (s </w:t>
       </w:r>
       <w:proofErr w:type="gramStart"/>
       <w:r>
-        <w:t>příponou .pp</w:t>
+        <w:t>příponou .h) a zdrojového</w:t>
       </w:r>
       <w:proofErr w:type="gramEnd"/>
       <w:r>
-        <w:t xml:space="preserve">). Tento konkrétní soubor </w:t>
+        <w:t xml:space="preserve"> souboru (s příponou .pp). Tento konkrétní soubor </w:t>
       </w:r>
       <w:proofErr w:type="spellStart"/>
       <w:r>
@@ -4825,7 +5107,6 @@
         <w:t>. Po půlsekundovém zpoždění pomocí funkce "</w:t>
       </w:r>
       <w:proofErr w:type="spellStart"/>
-      <w:proofErr w:type="gramStart"/>
       <w:r>
         <w:rPr>
           <w:color w:val="5B9BD5" w:themeColor="accent1"/>
@@ -4837,14 +5118,7 @@
         <w:rPr>
           <w:color w:val="5B9BD5" w:themeColor="accent1"/>
         </w:rPr>
-        <w:t>(</w:t>
-      </w:r>
-      <w:proofErr w:type="gramEnd"/>
-      <w:r>
-        <w:rPr>
-          <w:color w:val="5B9BD5" w:themeColor="accent1"/>
-        </w:rPr>
-        <w:t>)</w:t>
+        <w:t>()</w:t>
       </w:r>
       <w:r>
         <w:rPr>
@@ -4949,34 +5223,15 @@
         <w:t xml:space="preserve">. Za pomocí čtyř poměrně levných součástek se mi úkol podařilo splnit. </w:t>
       </w:r>
       <w:r>
-        <w:t xml:space="preserve">Tento projekt pravděpodobně bohužel nemá žádné jiné využití než čistě vzdělávací, ale co je pro mě důležité je to, že mě tvorba mého projektu </w:t>
-      </w:r>
-      <w:proofErr w:type="gramStart"/>
-      <w:r>
-        <w:t>bavila</w:t>
-      </w:r>
-      <w:proofErr w:type="gramEnd"/>
-      <w:r>
-        <w:t xml:space="preserve"> a hlavně jsem pochopil všeobecnou práci s jednodeskovými počítači, a to jak zapojování, tak programování. </w:t>
-      </w:r>
-      <w:r>
-        <w:t xml:space="preserve">Celý projekt je zdokumentován na mém </w:t>
-      </w:r>
-      <w:proofErr w:type="spellStart"/>
-      <w:proofErr w:type="gramStart"/>
+        <w:t xml:space="preserve">Tento projekt pravděpodobně bohužel nemá žádné jiné využití než čistě vzdělávací, ale co je pro mě důležité je to, že mě tvorba mého projektu bavila a hlavně jsem pochopil všeobecnou práci s jednodeskovými počítači, a to jak zapojování, tak programování. Celý projekt je zdokumentován na mém </w:t>
+      </w:r>
+      <w:proofErr w:type="spellStart"/>
       <w:r>
         <w:t>githubu</w:t>
       </w:r>
       <w:proofErr w:type="spellEnd"/>
       <w:r>
-        <w:t xml:space="preserve">: </w:t>
-      </w:r>
-      <w:r>
-        <w:t xml:space="preserve">  </w:t>
-      </w:r>
-      <w:proofErr w:type="gramEnd"/>
-      <w:r>
-        <w:t xml:space="preserve">        </w:t>
+        <w:t xml:space="preserve">:           </w:t>
       </w:r>
       <w:hyperlink r:id="rId22" w:history="1">
         <w:r>
@@ -5383,21 +5638,7 @@
         <w:rPr>
           <w:lang w:val="en-US"/>
         </w:rPr>
-        <w:t xml:space="preserve">Fritzing </w:t>
-      </w:r>
-      <w:proofErr w:type="gramStart"/>
-      <w:r>
-        <w:rPr>
-          <w:lang w:val="en-US"/>
-        </w:rPr>
-        <w:t>Tutorial - A</w:t>
-      </w:r>
-      <w:proofErr w:type="gramEnd"/>
-      <w:r>
-        <w:rPr>
-          <w:lang w:val="en-US"/>
-        </w:rPr>
-        <w:t xml:space="preserve"> Beginners Guide to Making Circuit &amp; Wiring Diagrams</w:t>
+        <w:t>Fritzing Tutorial - A Beginners Guide to Making Circuit &amp; Wiring Diagrams</w:t>
       </w:r>
       <w:r>
         <w:rPr>
@@ -5505,7 +5746,7 @@
 </file>
 
 <file path=word/endnotes.xml><?xml version="1.0" encoding="utf-8"?>
-<w:endnotes xmlns:wpc="http://schemas.microsoft.com/office/word/2010/wordprocessingCanvas" xmlns:cx="http://schemas.microsoft.com/office/drawing/2014/chartex" xmlns:cx1="http://schemas.microsoft.com/office/drawing/2015/9/8/chartex" xmlns:cx2="http://schemas.microsoft.com/office/drawing/2015/10/21/chartex" xmlns:cx3="http://schemas.microsoft.com/office/drawing/2016/5/9/chartex" xmlns:cx4="http://schemas.microsoft.com/office/drawing/2016/5/10/chartex" xmlns:cx5="http://schemas.microsoft.com/office/drawing/2016/5/11/chartex" xmlns:cx6="http://schemas.microsoft.com/office/drawing/2016/5/12/chartex" xmlns:cx7="http://schemas.microsoft.com/office/drawing/2016/5/13/chartex" xmlns:cx8="http://schemas.microsoft.com/office/drawing/2016/5/14/chartex" xmlns:mc="http://schemas.openxmlformats.org/markup-compatibility/2006" xmlns:aink="http://schemas.microsoft.com/office/drawing/2016/ink" xmlns:am3d="http://schemas.microsoft.com/office/drawing/2017/model3d" xmlns:o="urn:schemas-microsoft-com:office:office" xmlns:r="http://schemas.openxmlformats.org/officeDocument/2006/relationships" xmlns:m="http://schemas.openxmlformats.org/officeDocument/2006/math" xmlns:v="urn:schemas-microsoft-com:vml" xmlns:wp14="http://schemas.microsoft.com/office/word/2010/wordprocessingDrawing" xmlns:wp="http://schemas.openxmlformats.org/drawingml/2006/wordprocessingDrawing" xmlns:w10="urn:schemas-microsoft-com:office:word" xmlns:w="http://schemas.openxmlformats.org/wordprocessingml/2006/main" xmlns:w14="http://schemas.microsoft.com/office/word/2010/wordml" xmlns:w15="http://schemas.microsoft.com/office/word/2012/wordml" xmlns:w16cid="http://schemas.microsoft.com/office/word/2016/wordml/cid" xmlns:w16se="http://schemas.microsoft.com/office/word/2015/wordml/symex" xmlns:wpg="http://schemas.microsoft.com/office/word/2010/wordprocessingGroup" xmlns:wpi="http://schemas.microsoft.com/office/word/2010/wordprocessingInk" xmlns:wne="http://schemas.microsoft.com/office/word/2006/wordml" xmlns:wps="http://schemas.microsoft.com/office/word/2010/wordprocessingShape" mc:Ignorable="w14 w15 w16se w16cid wp14">
+<w:endnotes xmlns:wpc="http://schemas.microsoft.com/office/word/2010/wordprocessingCanvas" xmlns:cx="http://schemas.microsoft.com/office/drawing/2014/chartex" xmlns:cx1="http://schemas.microsoft.com/office/drawing/2015/9/8/chartex" xmlns:mc="http://schemas.openxmlformats.org/markup-compatibility/2006" xmlns:o="urn:schemas-microsoft-com:office:office" xmlns:r="http://schemas.openxmlformats.org/officeDocument/2006/relationships" xmlns:m="http://schemas.openxmlformats.org/officeDocument/2006/math" xmlns:v="urn:schemas-microsoft-com:vml" xmlns:wp14="http://schemas.microsoft.com/office/word/2010/wordprocessingDrawing" xmlns:wp="http://schemas.openxmlformats.org/drawingml/2006/wordprocessingDrawing" xmlns:w10="urn:schemas-microsoft-com:office:word" xmlns:w="http://schemas.openxmlformats.org/wordprocessingml/2006/main" xmlns:w14="http://schemas.microsoft.com/office/word/2010/wordml" xmlns:w15="http://schemas.microsoft.com/office/word/2012/wordml" xmlns:w16se="http://schemas.microsoft.com/office/word/2015/wordml/symex" xmlns:wpg="http://schemas.microsoft.com/office/word/2010/wordprocessingGroup" xmlns:wpi="http://schemas.microsoft.com/office/word/2010/wordprocessingInk" xmlns:wne="http://schemas.microsoft.com/office/word/2006/wordml" xmlns:wps="http://schemas.microsoft.com/office/word/2010/wordprocessingShape" mc:Ignorable="w14 w15 w16se wp14">
   <w:endnote w:type="separator" w:id="-1">
     <w:p>
       <w:r>
@@ -5526,7 +5767,7 @@
 </file>
 
 <file path=word/footer1.xml><?xml version="1.0" encoding="utf-8"?>
-<w:ftr xmlns:wpc="http://schemas.microsoft.com/office/word/2010/wordprocessingCanvas" xmlns:cx="http://schemas.microsoft.com/office/drawing/2014/chartex" xmlns:cx1="http://schemas.microsoft.com/office/drawing/2015/9/8/chartex" xmlns:cx2="http://schemas.microsoft.com/office/drawing/2015/10/21/chartex" xmlns:cx3="http://schemas.microsoft.com/office/drawing/2016/5/9/chartex" xmlns:cx4="http://schemas.microsoft.com/office/drawing/2016/5/10/chartex" xmlns:cx5="http://schemas.microsoft.com/office/drawing/2016/5/11/chartex" xmlns:cx6="http://schemas.microsoft.com/office/drawing/2016/5/12/chartex" xmlns:cx7="http://schemas.microsoft.com/office/drawing/2016/5/13/chartex" xmlns:cx8="http://schemas.microsoft.com/office/drawing/2016/5/14/chartex" xmlns:mc="http://schemas.openxmlformats.org/markup-compatibility/2006" xmlns:aink="http://schemas.microsoft.com/office/drawing/2016/ink" xmlns:am3d="http://schemas.microsoft.com/office/drawing/2017/model3d" xmlns:o="urn:schemas-microsoft-com:office:office" xmlns:r="http://schemas.openxmlformats.org/officeDocument/2006/relationships" xmlns:m="http://schemas.openxmlformats.org/officeDocument/2006/math" xmlns:v="urn:schemas-microsoft-com:vml" xmlns:wp14="http://schemas.microsoft.com/office/word/2010/wordprocessingDrawing" xmlns:wp="http://schemas.openxmlformats.org/drawingml/2006/wordprocessingDrawing" xmlns:w10="urn:schemas-microsoft-com:office:word" xmlns:w="http://schemas.openxmlformats.org/wordprocessingml/2006/main" xmlns:w14="http://schemas.microsoft.com/office/word/2010/wordml" xmlns:w15="http://schemas.microsoft.com/office/word/2012/wordml" xmlns:w16cid="http://schemas.microsoft.com/office/word/2016/wordml/cid" xmlns:w16se="http://schemas.microsoft.com/office/word/2015/wordml/symex" xmlns:wpg="http://schemas.microsoft.com/office/word/2010/wordprocessingGroup" xmlns:wpi="http://schemas.microsoft.com/office/word/2010/wordprocessingInk" xmlns:wne="http://schemas.microsoft.com/office/word/2006/wordml" xmlns:wps="http://schemas.microsoft.com/office/word/2010/wordprocessingShape" mc:Ignorable="w14 w15 w16se w16cid wp14">
+<w:ftr xmlns:wpc="http://schemas.microsoft.com/office/word/2010/wordprocessingCanvas" xmlns:cx="http://schemas.microsoft.com/office/drawing/2014/chartex" xmlns:cx1="http://schemas.microsoft.com/office/drawing/2015/9/8/chartex" xmlns:mc="http://schemas.openxmlformats.org/markup-compatibility/2006" xmlns:o="urn:schemas-microsoft-com:office:office" xmlns:r="http://schemas.openxmlformats.org/officeDocument/2006/relationships" xmlns:m="http://schemas.openxmlformats.org/officeDocument/2006/math" xmlns:v="urn:schemas-microsoft-com:vml" xmlns:wp14="http://schemas.microsoft.com/office/word/2010/wordprocessingDrawing" xmlns:wp="http://schemas.openxmlformats.org/drawingml/2006/wordprocessingDrawing" xmlns:w10="urn:schemas-microsoft-com:office:word" xmlns:w="http://schemas.openxmlformats.org/wordprocessingml/2006/main" xmlns:w14="http://schemas.microsoft.com/office/word/2010/wordml" xmlns:w15="http://schemas.microsoft.com/office/word/2012/wordml" xmlns:w16se="http://schemas.microsoft.com/office/word/2015/wordml/symex" xmlns:wpg="http://schemas.microsoft.com/office/word/2010/wordprocessingGroup" xmlns:wpi="http://schemas.microsoft.com/office/word/2010/wordprocessingInk" xmlns:wne="http://schemas.microsoft.com/office/word/2006/wordml" xmlns:wps="http://schemas.microsoft.com/office/word/2010/wordprocessingShape" mc:Ignorable="w14 w15 w16se wp14">
   <w:p>
     <w:pPr>
       <w:pStyle w:val="Zpat"/>
@@ -5542,7 +5783,7 @@
 </file>
 
 <file path=word/footer2.xml><?xml version="1.0" encoding="utf-8"?>
-<w:ftr xmlns:wpc="http://schemas.microsoft.com/office/word/2010/wordprocessingCanvas" xmlns:cx="http://schemas.microsoft.com/office/drawing/2014/chartex" xmlns:cx1="http://schemas.microsoft.com/office/drawing/2015/9/8/chartex" xmlns:cx2="http://schemas.microsoft.com/office/drawing/2015/10/21/chartex" xmlns:cx3="http://schemas.microsoft.com/office/drawing/2016/5/9/chartex" xmlns:cx4="http://schemas.microsoft.com/office/drawing/2016/5/10/chartex" xmlns:cx5="http://schemas.microsoft.com/office/drawing/2016/5/11/chartex" xmlns:cx6="http://schemas.microsoft.com/office/drawing/2016/5/12/chartex" xmlns:cx7="http://schemas.microsoft.com/office/drawing/2016/5/13/chartex" xmlns:cx8="http://schemas.microsoft.com/office/drawing/2016/5/14/chartex" xmlns:mc="http://schemas.openxmlformats.org/markup-compatibility/2006" xmlns:aink="http://schemas.microsoft.com/office/drawing/2016/ink" xmlns:am3d="http://schemas.microsoft.com/office/drawing/2017/model3d" xmlns:o="urn:schemas-microsoft-com:office:office" xmlns:r="http://schemas.openxmlformats.org/officeDocument/2006/relationships" xmlns:m="http://schemas.openxmlformats.org/officeDocument/2006/math" xmlns:v="urn:schemas-microsoft-com:vml" xmlns:wp14="http://schemas.microsoft.com/office/word/2010/wordprocessingDrawing" xmlns:wp="http://schemas.openxmlformats.org/drawingml/2006/wordprocessingDrawing" xmlns:w10="urn:schemas-microsoft-com:office:word" xmlns:w="http://schemas.openxmlformats.org/wordprocessingml/2006/main" xmlns:w14="http://schemas.microsoft.com/office/word/2010/wordml" xmlns:w15="http://schemas.microsoft.com/office/word/2012/wordml" xmlns:w16cid="http://schemas.microsoft.com/office/word/2016/wordml/cid" xmlns:w16se="http://schemas.microsoft.com/office/word/2015/wordml/symex" xmlns:wpg="http://schemas.microsoft.com/office/word/2010/wordprocessingGroup" xmlns:wpi="http://schemas.microsoft.com/office/word/2010/wordprocessingInk" xmlns:wne="http://schemas.microsoft.com/office/word/2006/wordml" xmlns:wps="http://schemas.microsoft.com/office/word/2010/wordprocessingShape" mc:Ignorable="w14 w15 w16se w16cid wp14">
+<w:ftr xmlns:wpc="http://schemas.microsoft.com/office/word/2010/wordprocessingCanvas" xmlns:cx="http://schemas.microsoft.com/office/drawing/2014/chartex" xmlns:cx1="http://schemas.microsoft.com/office/drawing/2015/9/8/chartex" xmlns:mc="http://schemas.openxmlformats.org/markup-compatibility/2006" xmlns:o="urn:schemas-microsoft-com:office:office" xmlns:r="http://schemas.openxmlformats.org/officeDocument/2006/relationships" xmlns:m="http://schemas.openxmlformats.org/officeDocument/2006/math" xmlns:v="urn:schemas-microsoft-com:vml" xmlns:wp14="http://schemas.microsoft.com/office/word/2010/wordprocessingDrawing" xmlns:wp="http://schemas.openxmlformats.org/drawingml/2006/wordprocessingDrawing" xmlns:w10="urn:schemas-microsoft-com:office:word" xmlns:w="http://schemas.openxmlformats.org/wordprocessingml/2006/main" xmlns:w14="http://schemas.microsoft.com/office/word/2010/wordml" xmlns:w15="http://schemas.microsoft.com/office/word/2012/wordml" xmlns:w16se="http://schemas.microsoft.com/office/word/2015/wordml/symex" xmlns:wpg="http://schemas.microsoft.com/office/word/2010/wordprocessingGroup" xmlns:wpi="http://schemas.microsoft.com/office/word/2010/wordprocessingInk" xmlns:wne="http://schemas.microsoft.com/office/word/2006/wordml" xmlns:wps="http://schemas.microsoft.com/office/word/2010/wordprocessingShape" mc:Ignorable="w14 w15 w16se wp14">
   <w:p>
     <w:pPr>
       <w:pStyle w:val="Zpat"/>
@@ -5575,7 +5816,7 @@
         <w:b/>
         <w:noProof/>
       </w:rPr>
-      <w:t>15</w:t>
+      <w:t>16</w:t>
     </w:r>
     <w:r>
       <w:rPr>
@@ -5593,7 +5834,7 @@
 </file>
 
 <file path=word/footer3.xml><?xml version="1.0" encoding="utf-8"?>
-<w:ftr xmlns:wpc="http://schemas.microsoft.com/office/word/2010/wordprocessingCanvas" xmlns:cx="http://schemas.microsoft.com/office/drawing/2014/chartex" xmlns:cx1="http://schemas.microsoft.com/office/drawing/2015/9/8/chartex" xmlns:cx2="http://schemas.microsoft.com/office/drawing/2015/10/21/chartex" xmlns:cx3="http://schemas.microsoft.com/office/drawing/2016/5/9/chartex" xmlns:cx4="http://schemas.microsoft.com/office/drawing/2016/5/10/chartex" xmlns:cx5="http://schemas.microsoft.com/office/drawing/2016/5/11/chartex" xmlns:cx6="http://schemas.microsoft.com/office/drawing/2016/5/12/chartex" xmlns:cx7="http://schemas.microsoft.com/office/drawing/2016/5/13/chartex" xmlns:cx8="http://schemas.microsoft.com/office/drawing/2016/5/14/chartex" xmlns:mc="http://schemas.openxmlformats.org/markup-compatibility/2006" xmlns:aink="http://schemas.microsoft.com/office/drawing/2016/ink" xmlns:am3d="http://schemas.microsoft.com/office/drawing/2017/model3d" xmlns:o="urn:schemas-microsoft-com:office:office" xmlns:r="http://schemas.openxmlformats.org/officeDocument/2006/relationships" xmlns:m="http://schemas.openxmlformats.org/officeDocument/2006/math" xmlns:v="urn:schemas-microsoft-com:vml" xmlns:wp14="http://schemas.microsoft.com/office/word/2010/wordprocessingDrawing" xmlns:wp="http://schemas.openxmlformats.org/drawingml/2006/wordprocessingDrawing" xmlns:w10="urn:schemas-microsoft-com:office:word" xmlns:w="http://schemas.openxmlformats.org/wordprocessingml/2006/main" xmlns:w14="http://schemas.microsoft.com/office/word/2010/wordml" xmlns:w15="http://schemas.microsoft.com/office/word/2012/wordml" xmlns:w16cid="http://schemas.microsoft.com/office/word/2016/wordml/cid" xmlns:w16se="http://schemas.microsoft.com/office/word/2015/wordml/symex" xmlns:wpg="http://schemas.microsoft.com/office/word/2010/wordprocessingGroup" xmlns:wpi="http://schemas.microsoft.com/office/word/2010/wordprocessingInk" xmlns:wne="http://schemas.microsoft.com/office/word/2006/wordml" xmlns:wps="http://schemas.microsoft.com/office/word/2010/wordprocessingShape" mc:Ignorable="w14 w15 w16se w16cid wp14">
+<w:ftr xmlns:wpc="http://schemas.microsoft.com/office/word/2010/wordprocessingCanvas" xmlns:cx="http://schemas.microsoft.com/office/drawing/2014/chartex" xmlns:cx1="http://schemas.microsoft.com/office/drawing/2015/9/8/chartex" xmlns:mc="http://schemas.openxmlformats.org/markup-compatibility/2006" xmlns:o="urn:schemas-microsoft-com:office:office" xmlns:r="http://schemas.openxmlformats.org/officeDocument/2006/relationships" xmlns:m="http://schemas.openxmlformats.org/officeDocument/2006/math" xmlns:v="urn:schemas-microsoft-com:vml" xmlns:wp14="http://schemas.microsoft.com/office/word/2010/wordprocessingDrawing" xmlns:wp="http://schemas.openxmlformats.org/drawingml/2006/wordprocessingDrawing" xmlns:w10="urn:schemas-microsoft-com:office:word" xmlns:w="http://schemas.openxmlformats.org/wordprocessingml/2006/main" xmlns:w14="http://schemas.microsoft.com/office/word/2010/wordml" xmlns:w15="http://schemas.microsoft.com/office/word/2012/wordml" xmlns:w16se="http://schemas.microsoft.com/office/word/2015/wordml/symex" xmlns:wpg="http://schemas.microsoft.com/office/word/2010/wordprocessingGroup" xmlns:wpi="http://schemas.microsoft.com/office/word/2010/wordprocessingInk" xmlns:wne="http://schemas.microsoft.com/office/word/2006/wordml" xmlns:wps="http://schemas.microsoft.com/office/word/2010/wordprocessingShape" mc:Ignorable="w14 w15 w16se wp14">
   <w:p>
     <w:pPr>
       <w:pStyle w:val="Zpat"/>
@@ -5609,7 +5850,7 @@
 </file>
 
 <file path=word/footnotes.xml><?xml version="1.0" encoding="utf-8"?>
-<w:footnotes xmlns:wpc="http://schemas.microsoft.com/office/word/2010/wordprocessingCanvas" xmlns:cx="http://schemas.microsoft.com/office/drawing/2014/chartex" xmlns:cx1="http://schemas.microsoft.com/office/drawing/2015/9/8/chartex" xmlns:cx2="http://schemas.microsoft.com/office/drawing/2015/10/21/chartex" xmlns:cx3="http://schemas.microsoft.com/office/drawing/2016/5/9/chartex" xmlns:cx4="http://schemas.microsoft.com/office/drawing/2016/5/10/chartex" xmlns:cx5="http://schemas.microsoft.com/office/drawing/2016/5/11/chartex" xmlns:cx6="http://schemas.microsoft.com/office/drawing/2016/5/12/chartex" xmlns:cx7="http://schemas.microsoft.com/office/drawing/2016/5/13/chartex" xmlns:cx8="http://schemas.microsoft.com/office/drawing/2016/5/14/chartex" xmlns:mc="http://schemas.openxmlformats.org/markup-compatibility/2006" xmlns:aink="http://schemas.microsoft.com/office/drawing/2016/ink" xmlns:am3d="http://schemas.microsoft.com/office/drawing/2017/model3d" xmlns:o="urn:schemas-microsoft-com:office:office" xmlns:r="http://schemas.openxmlformats.org/officeDocument/2006/relationships" xmlns:m="http://schemas.openxmlformats.org/officeDocument/2006/math" xmlns:v="urn:schemas-microsoft-com:vml" xmlns:wp14="http://schemas.microsoft.com/office/word/2010/wordprocessingDrawing" xmlns:wp="http://schemas.openxmlformats.org/drawingml/2006/wordprocessingDrawing" xmlns:w10="urn:schemas-microsoft-com:office:word" xmlns:w="http://schemas.openxmlformats.org/wordprocessingml/2006/main" xmlns:w14="http://schemas.microsoft.com/office/word/2010/wordml" xmlns:w15="http://schemas.microsoft.com/office/word/2012/wordml" xmlns:w16cid="http://schemas.microsoft.com/office/word/2016/wordml/cid" xmlns:w16se="http://schemas.microsoft.com/office/word/2015/wordml/symex" xmlns:wpg="http://schemas.microsoft.com/office/word/2010/wordprocessingGroup" xmlns:wpi="http://schemas.microsoft.com/office/word/2010/wordprocessingInk" xmlns:wne="http://schemas.microsoft.com/office/word/2006/wordml" xmlns:wps="http://schemas.microsoft.com/office/word/2010/wordprocessingShape" mc:Ignorable="w14 w15 w16se w16cid wp14">
+<w:footnotes xmlns:wpc="http://schemas.microsoft.com/office/word/2010/wordprocessingCanvas" xmlns:cx="http://schemas.microsoft.com/office/drawing/2014/chartex" xmlns:cx1="http://schemas.microsoft.com/office/drawing/2015/9/8/chartex" xmlns:mc="http://schemas.openxmlformats.org/markup-compatibility/2006" xmlns:o="urn:schemas-microsoft-com:office:office" xmlns:r="http://schemas.openxmlformats.org/officeDocument/2006/relationships" xmlns:m="http://schemas.openxmlformats.org/officeDocument/2006/math" xmlns:v="urn:schemas-microsoft-com:vml" xmlns:wp14="http://schemas.microsoft.com/office/word/2010/wordprocessingDrawing" xmlns:wp="http://schemas.openxmlformats.org/drawingml/2006/wordprocessingDrawing" xmlns:w10="urn:schemas-microsoft-com:office:word" xmlns:w="http://schemas.openxmlformats.org/wordprocessingml/2006/main" xmlns:w14="http://schemas.microsoft.com/office/word/2010/wordml" xmlns:w15="http://schemas.microsoft.com/office/word/2012/wordml" xmlns:w16se="http://schemas.microsoft.com/office/word/2015/wordml/symex" xmlns:wpg="http://schemas.microsoft.com/office/word/2010/wordprocessingGroup" xmlns:wpi="http://schemas.microsoft.com/office/word/2010/wordprocessingInk" xmlns:wne="http://schemas.microsoft.com/office/word/2006/wordml" xmlns:wps="http://schemas.microsoft.com/office/word/2010/wordprocessingShape" mc:Ignorable="w14 w15 w16se wp14">
   <w:footnote w:type="separator" w:id="-1">
     <w:p>
       <w:r>
@@ -5630,7 +5871,7 @@
 </file>
 
 <file path=word/header1.xml><?xml version="1.0" encoding="utf-8"?>
-<w:hdr xmlns:wpc="http://schemas.microsoft.com/office/word/2010/wordprocessingCanvas" xmlns:cx="http://schemas.microsoft.com/office/drawing/2014/chartex" xmlns:cx1="http://schemas.microsoft.com/office/drawing/2015/9/8/chartex" xmlns:cx2="http://schemas.microsoft.com/office/drawing/2015/10/21/chartex" xmlns:cx3="http://schemas.microsoft.com/office/drawing/2016/5/9/chartex" xmlns:cx4="http://schemas.microsoft.com/office/drawing/2016/5/10/chartex" xmlns:cx5="http://schemas.microsoft.com/office/drawing/2016/5/11/chartex" xmlns:cx6="http://schemas.microsoft.com/office/drawing/2016/5/12/chartex" xmlns:cx7="http://schemas.microsoft.com/office/drawing/2016/5/13/chartex" xmlns:cx8="http://schemas.microsoft.com/office/drawing/2016/5/14/chartex" xmlns:mc="http://schemas.openxmlformats.org/markup-compatibility/2006" xmlns:aink="http://schemas.microsoft.com/office/drawing/2016/ink" xmlns:am3d="http://schemas.microsoft.com/office/drawing/2017/model3d" xmlns:o="urn:schemas-microsoft-com:office:office" xmlns:r="http://schemas.openxmlformats.org/officeDocument/2006/relationships" xmlns:m="http://schemas.openxmlformats.org/officeDocument/2006/math" xmlns:v="urn:schemas-microsoft-com:vml" xmlns:wp14="http://schemas.microsoft.com/office/word/2010/wordprocessingDrawing" xmlns:wp="http://schemas.openxmlformats.org/drawingml/2006/wordprocessingDrawing" xmlns:w10="urn:schemas-microsoft-com:office:word" xmlns:w="http://schemas.openxmlformats.org/wordprocessingml/2006/main" xmlns:w14="http://schemas.microsoft.com/office/word/2010/wordml" xmlns:w15="http://schemas.microsoft.com/office/word/2012/wordml" xmlns:w16cid="http://schemas.microsoft.com/office/word/2016/wordml/cid" xmlns:w16se="http://schemas.microsoft.com/office/word/2015/wordml/symex" xmlns:wpg="http://schemas.microsoft.com/office/word/2010/wordprocessingGroup" xmlns:wpi="http://schemas.microsoft.com/office/word/2010/wordprocessingInk" xmlns:wne="http://schemas.microsoft.com/office/word/2006/wordml" xmlns:wps="http://schemas.microsoft.com/office/word/2010/wordprocessingShape" mc:Ignorable="w14 w15 w16se w16cid wp14">
+<w:hdr xmlns:wpc="http://schemas.microsoft.com/office/word/2010/wordprocessingCanvas" xmlns:cx="http://schemas.microsoft.com/office/drawing/2014/chartex" xmlns:cx1="http://schemas.microsoft.com/office/drawing/2015/9/8/chartex" xmlns:mc="http://schemas.openxmlformats.org/markup-compatibility/2006" xmlns:o="urn:schemas-microsoft-com:office:office" xmlns:r="http://schemas.openxmlformats.org/officeDocument/2006/relationships" xmlns:m="http://schemas.openxmlformats.org/officeDocument/2006/math" xmlns:v="urn:schemas-microsoft-com:vml" xmlns:wp14="http://schemas.microsoft.com/office/word/2010/wordprocessingDrawing" xmlns:wp="http://schemas.openxmlformats.org/drawingml/2006/wordprocessingDrawing" xmlns:w10="urn:schemas-microsoft-com:office:word" xmlns:w="http://schemas.openxmlformats.org/wordprocessingml/2006/main" xmlns:w14="http://schemas.microsoft.com/office/word/2010/wordml" xmlns:w15="http://schemas.microsoft.com/office/word/2012/wordml" xmlns:w16se="http://schemas.microsoft.com/office/word/2015/wordml/symex" xmlns:wpg="http://schemas.microsoft.com/office/word/2010/wordprocessingGroup" xmlns:wpi="http://schemas.microsoft.com/office/word/2010/wordprocessingInk" xmlns:wne="http://schemas.microsoft.com/office/word/2006/wordml" xmlns:wps="http://schemas.microsoft.com/office/word/2010/wordprocessingShape" mc:Ignorable="w14 w15 w16se wp14">
   <w:p>
     <w:pPr>
       <w:pStyle w:val="Zhlav"/>
@@ -5641,7 +5882,7 @@
 </file>
 
 <file path=word/header2.xml><?xml version="1.0" encoding="utf-8"?>
-<w:hdr xmlns:wpc="http://schemas.microsoft.com/office/word/2010/wordprocessingCanvas" xmlns:cx="http://schemas.microsoft.com/office/drawing/2014/chartex" xmlns:cx1="http://schemas.microsoft.com/office/drawing/2015/9/8/chartex" xmlns:cx2="http://schemas.microsoft.com/office/drawing/2015/10/21/chartex" xmlns:cx3="http://schemas.microsoft.com/office/drawing/2016/5/9/chartex" xmlns:cx4="http://schemas.microsoft.com/office/drawing/2016/5/10/chartex" xmlns:cx5="http://schemas.microsoft.com/office/drawing/2016/5/11/chartex" xmlns:cx6="http://schemas.microsoft.com/office/drawing/2016/5/12/chartex" xmlns:cx7="http://schemas.microsoft.com/office/drawing/2016/5/13/chartex" xmlns:cx8="http://schemas.microsoft.com/office/drawing/2016/5/14/chartex" xmlns:mc="http://schemas.openxmlformats.org/markup-compatibility/2006" xmlns:aink="http://schemas.microsoft.com/office/drawing/2016/ink" xmlns:am3d="http://schemas.microsoft.com/office/drawing/2017/model3d" xmlns:o="urn:schemas-microsoft-com:office:office" xmlns:r="http://schemas.openxmlformats.org/officeDocument/2006/relationships" xmlns:m="http://schemas.openxmlformats.org/officeDocument/2006/math" xmlns:v="urn:schemas-microsoft-com:vml" xmlns:wp14="http://schemas.microsoft.com/office/word/2010/wordprocessingDrawing" xmlns:wp="http://schemas.openxmlformats.org/drawingml/2006/wordprocessingDrawing" xmlns:w10="urn:schemas-microsoft-com:office:word" xmlns:w="http://schemas.openxmlformats.org/wordprocessingml/2006/main" xmlns:w14="http://schemas.microsoft.com/office/word/2010/wordml" xmlns:w15="http://schemas.microsoft.com/office/word/2012/wordml" xmlns:w16cid="http://schemas.microsoft.com/office/word/2016/wordml/cid" xmlns:w16se="http://schemas.microsoft.com/office/word/2015/wordml/symex" xmlns:wpg="http://schemas.microsoft.com/office/word/2010/wordprocessingGroup" xmlns:wpi="http://schemas.microsoft.com/office/word/2010/wordprocessingInk" xmlns:wne="http://schemas.microsoft.com/office/word/2006/wordml" xmlns:wps="http://schemas.microsoft.com/office/word/2010/wordprocessingShape" mc:Ignorable="w14 w15 w16se w16cid wp14">
+<w:hdr xmlns:wpc="http://schemas.microsoft.com/office/word/2010/wordprocessingCanvas" xmlns:cx="http://schemas.microsoft.com/office/drawing/2014/chartex" xmlns:cx1="http://schemas.microsoft.com/office/drawing/2015/9/8/chartex" xmlns:mc="http://schemas.openxmlformats.org/markup-compatibility/2006" xmlns:o="urn:schemas-microsoft-com:office:office" xmlns:r="http://schemas.openxmlformats.org/officeDocument/2006/relationships" xmlns:m="http://schemas.openxmlformats.org/officeDocument/2006/math" xmlns:v="urn:schemas-microsoft-com:vml" xmlns:wp14="http://schemas.microsoft.com/office/word/2010/wordprocessingDrawing" xmlns:wp="http://schemas.openxmlformats.org/drawingml/2006/wordprocessingDrawing" xmlns:w10="urn:schemas-microsoft-com:office:word" xmlns:w="http://schemas.openxmlformats.org/wordprocessingml/2006/main" xmlns:w14="http://schemas.microsoft.com/office/word/2010/wordml" xmlns:w15="http://schemas.microsoft.com/office/word/2012/wordml" xmlns:w16se="http://schemas.microsoft.com/office/word/2015/wordml/symex" xmlns:wpg="http://schemas.microsoft.com/office/word/2010/wordprocessingGroup" xmlns:wpi="http://schemas.microsoft.com/office/word/2010/wordprocessingInk" xmlns:wne="http://schemas.microsoft.com/office/word/2006/wordml" xmlns:wps="http://schemas.microsoft.com/office/word/2010/wordprocessingShape" mc:Ignorable="w14 w15 w16se wp14">
   <w:p>
     <w:pPr>
       <w:pStyle w:val="Zkladntext"/>
@@ -5703,7 +5944,7 @@
 </file>
 
 <file path=word/header3.xml><?xml version="1.0" encoding="utf-8"?>
-<w:hdr xmlns:wpc="http://schemas.microsoft.com/office/word/2010/wordprocessingCanvas" xmlns:cx="http://schemas.microsoft.com/office/drawing/2014/chartex" xmlns:cx1="http://schemas.microsoft.com/office/drawing/2015/9/8/chartex" xmlns:cx2="http://schemas.microsoft.com/office/drawing/2015/10/21/chartex" xmlns:cx3="http://schemas.microsoft.com/office/drawing/2016/5/9/chartex" xmlns:cx4="http://schemas.microsoft.com/office/drawing/2016/5/10/chartex" xmlns:cx5="http://schemas.microsoft.com/office/drawing/2016/5/11/chartex" xmlns:cx6="http://schemas.microsoft.com/office/drawing/2016/5/12/chartex" xmlns:cx7="http://schemas.microsoft.com/office/drawing/2016/5/13/chartex" xmlns:cx8="http://schemas.microsoft.com/office/drawing/2016/5/14/chartex" xmlns:mc="http://schemas.openxmlformats.org/markup-compatibility/2006" xmlns:aink="http://schemas.microsoft.com/office/drawing/2016/ink" xmlns:am3d="http://schemas.microsoft.com/office/drawing/2017/model3d" xmlns:o="urn:schemas-microsoft-com:office:office" xmlns:r="http://schemas.openxmlformats.org/officeDocument/2006/relationships" xmlns:m="http://schemas.openxmlformats.org/officeDocument/2006/math" xmlns:v="urn:schemas-microsoft-com:vml" xmlns:wp14="http://schemas.microsoft.com/office/word/2010/wordprocessingDrawing" xmlns:wp="http://schemas.openxmlformats.org/drawingml/2006/wordprocessingDrawing" xmlns:w10="urn:schemas-microsoft-com:office:word" xmlns:w="http://schemas.openxmlformats.org/wordprocessingml/2006/main" xmlns:w14="http://schemas.microsoft.com/office/word/2010/wordml" xmlns:w15="http://schemas.microsoft.com/office/word/2012/wordml" xmlns:w16cid="http://schemas.microsoft.com/office/word/2016/wordml/cid" xmlns:w16se="http://schemas.microsoft.com/office/word/2015/wordml/symex" xmlns:wpg="http://schemas.microsoft.com/office/word/2010/wordprocessingGroup" xmlns:wpi="http://schemas.microsoft.com/office/word/2010/wordprocessingInk" xmlns:wne="http://schemas.microsoft.com/office/word/2006/wordml" xmlns:wps="http://schemas.microsoft.com/office/word/2010/wordprocessingShape" mc:Ignorable="w14 w15 w16se w16cid wp14">
+<w:hdr xmlns:wpc="http://schemas.microsoft.com/office/word/2010/wordprocessingCanvas" xmlns:cx="http://schemas.microsoft.com/office/drawing/2014/chartex" xmlns:cx1="http://schemas.microsoft.com/office/drawing/2015/9/8/chartex" xmlns:mc="http://schemas.openxmlformats.org/markup-compatibility/2006" xmlns:o="urn:schemas-microsoft-com:office:office" xmlns:r="http://schemas.openxmlformats.org/officeDocument/2006/relationships" xmlns:m="http://schemas.openxmlformats.org/officeDocument/2006/math" xmlns:v="urn:schemas-microsoft-com:vml" xmlns:wp14="http://schemas.microsoft.com/office/word/2010/wordprocessingDrawing" xmlns:wp="http://schemas.openxmlformats.org/drawingml/2006/wordprocessingDrawing" xmlns:w10="urn:schemas-microsoft-com:office:word" xmlns:w="http://schemas.openxmlformats.org/wordprocessingml/2006/main" xmlns:w14="http://schemas.microsoft.com/office/word/2010/wordml" xmlns:w15="http://schemas.microsoft.com/office/word/2012/wordml" xmlns:w16se="http://schemas.microsoft.com/office/word/2015/wordml/symex" xmlns:wpg="http://schemas.microsoft.com/office/word/2010/wordprocessingGroup" xmlns:wpi="http://schemas.microsoft.com/office/word/2010/wordprocessingInk" xmlns:wne="http://schemas.microsoft.com/office/word/2006/wordml" xmlns:wps="http://schemas.microsoft.com/office/word/2010/wordprocessingShape" mc:Ignorable="w14 w15 w16se wp14">
   <w:p>
     <w:pPr>
       <w:pStyle w:val="Zhlav"/>
@@ -5713,7 +5954,7 @@
 </file>
 
 <file path=word/numbering.xml><?xml version="1.0" encoding="utf-8"?>
-<w:numbering xmlns:wpc="http://schemas.microsoft.com/office/word/2010/wordprocessingCanvas" xmlns:cx="http://schemas.microsoft.com/office/drawing/2014/chartex" xmlns:cx1="http://schemas.microsoft.com/office/drawing/2015/9/8/chartex" xmlns:cx2="http://schemas.microsoft.com/office/drawing/2015/10/21/chartex" xmlns:cx3="http://schemas.microsoft.com/office/drawing/2016/5/9/chartex" xmlns:cx4="http://schemas.microsoft.com/office/drawing/2016/5/10/chartex" xmlns:cx5="http://schemas.microsoft.com/office/drawing/2016/5/11/chartex" xmlns:cx6="http://schemas.microsoft.com/office/drawing/2016/5/12/chartex" xmlns:cx7="http://schemas.microsoft.com/office/drawing/2016/5/13/chartex" xmlns:cx8="http://schemas.microsoft.com/office/drawing/2016/5/14/chartex" xmlns:mc="http://schemas.openxmlformats.org/markup-compatibility/2006" xmlns:aink="http://schemas.microsoft.com/office/drawing/2016/ink" xmlns:am3d="http://schemas.microsoft.com/office/drawing/2017/model3d" xmlns:o="urn:schemas-microsoft-com:office:office" xmlns:r="http://schemas.openxmlformats.org/officeDocument/2006/relationships" xmlns:m="http://schemas.openxmlformats.org/officeDocument/2006/math" xmlns:v="urn:schemas-microsoft-com:vml" xmlns:wp14="http://schemas.microsoft.com/office/word/2010/wordprocessingDrawing" xmlns:wp="http://schemas.openxmlformats.org/drawingml/2006/wordprocessingDrawing" xmlns:w10="urn:schemas-microsoft-com:office:word" xmlns:w="http://schemas.openxmlformats.org/wordprocessingml/2006/main" xmlns:w14="http://schemas.microsoft.com/office/word/2010/wordml" xmlns:w15="http://schemas.microsoft.com/office/word/2012/wordml" xmlns:w16cid="http://schemas.microsoft.com/office/word/2016/wordml/cid" xmlns:w16se="http://schemas.microsoft.com/office/word/2015/wordml/symex" xmlns:wpg="http://schemas.microsoft.com/office/word/2010/wordprocessingGroup" xmlns:wpi="http://schemas.microsoft.com/office/word/2010/wordprocessingInk" xmlns:wne="http://schemas.microsoft.com/office/word/2006/wordml" xmlns:wps="http://schemas.microsoft.com/office/word/2010/wordprocessingShape" mc:Ignorable="w14 w15 w16se w16cid wp14">
+<w:numbering xmlns:wpc="http://schemas.microsoft.com/office/word/2010/wordprocessingCanvas" xmlns:cx="http://schemas.microsoft.com/office/drawing/2014/chartex" xmlns:cx1="http://schemas.microsoft.com/office/drawing/2015/9/8/chartex" xmlns:mc="http://schemas.openxmlformats.org/markup-compatibility/2006" xmlns:o="urn:schemas-microsoft-com:office:office" xmlns:r="http://schemas.openxmlformats.org/officeDocument/2006/relationships" xmlns:m="http://schemas.openxmlformats.org/officeDocument/2006/math" xmlns:v="urn:schemas-microsoft-com:vml" xmlns:wp14="http://schemas.microsoft.com/office/word/2010/wordprocessingDrawing" xmlns:wp="http://schemas.openxmlformats.org/drawingml/2006/wordprocessingDrawing" xmlns:w10="urn:schemas-microsoft-com:office:word" xmlns:w="http://schemas.openxmlformats.org/wordprocessingml/2006/main" xmlns:w14="http://schemas.microsoft.com/office/word/2010/wordml" xmlns:w15="http://schemas.microsoft.com/office/word/2012/wordml" xmlns:w16se="http://schemas.microsoft.com/office/word/2015/wordml/symex" xmlns:wpg="http://schemas.microsoft.com/office/word/2010/wordprocessingGroup" xmlns:wpi="http://schemas.microsoft.com/office/word/2010/wordprocessingInk" xmlns:wne="http://schemas.microsoft.com/office/word/2006/wordml" xmlns:wps="http://schemas.microsoft.com/office/word/2010/wordprocessingShape" mc:Ignorable="w14 w15 w16se wp14">
   <w:abstractNum w:abstractNumId="0" w15:restartNumberingAfterBreak="0">
     <w:nsid w:val="FFFFFF7C"/>
     <w:multiLevelType w:val="singleLevel"/>
@@ -10145,7 +10386,7 @@
 </file>
 
 <file path=word/styles.xml><?xml version="1.0" encoding="utf-8"?>
-<w:styles xmlns:mc="http://schemas.openxmlformats.org/markup-compatibility/2006" xmlns:r="http://schemas.openxmlformats.org/officeDocument/2006/relationships" xmlns:w="http://schemas.openxmlformats.org/wordprocessingml/2006/main" xmlns:w14="http://schemas.microsoft.com/office/word/2010/wordml" xmlns:w15="http://schemas.microsoft.com/office/word/2012/wordml" xmlns:w16cid="http://schemas.microsoft.com/office/word/2016/wordml/cid" xmlns:w16se="http://schemas.microsoft.com/office/word/2015/wordml/symex" mc:Ignorable="w14 w15 w16se w16cid">
+<w:styles xmlns:mc="http://schemas.openxmlformats.org/markup-compatibility/2006" xmlns:r="http://schemas.openxmlformats.org/officeDocument/2006/relationships" xmlns:w="http://schemas.openxmlformats.org/wordprocessingml/2006/main" xmlns:w14="http://schemas.microsoft.com/office/word/2010/wordml" xmlns:w15="http://schemas.microsoft.com/office/word/2012/wordml" xmlns:w16se="http://schemas.microsoft.com/office/word/2015/wordml/symex" mc:Ignorable="w14 w15 w16se">
   <w:docDefaults>
     <w:rPrDefault>
       <w:rPr>
@@ -10155,7 +10396,7 @@
     </w:rPrDefault>
     <w:pPrDefault/>
   </w:docDefaults>
-  <w:latentStyles w:defLockedState="0" w:defUIPriority="99" w:defSemiHidden="0" w:defUnhideWhenUsed="0" w:defQFormat="0" w:count="376">
+  <w:latentStyles w:defLockedState="0" w:defUIPriority="99" w:defSemiHidden="0" w:defUnhideWhenUsed="0" w:defQFormat="0" w:count="371">
     <w:lsdException w:name="Normal" w:uiPriority="0" w:qFormat="1"/>
     <w:lsdException w:name="heading 1" w:uiPriority="9" w:qFormat="1"/>
     <w:lsdException w:name="heading 2" w:uiPriority="9" w:qFormat="1"/>
@@ -10310,7 +10551,7 @@
     <w:lsdException w:name="Table Web 2" w:semiHidden="1" w:unhideWhenUsed="1"/>
     <w:lsdException w:name="Table Web 3" w:semiHidden="1" w:unhideWhenUsed="1"/>
     <w:lsdException w:name="Balloon Text" w:semiHidden="1" w:unhideWhenUsed="1"/>
-    <w:lsdException w:name="Table Grid" w:semiHidden="1" w:uiPriority="59" w:unhideWhenUsed="1"/>
+    <w:lsdException w:name="Table Grid" w:uiPriority="59"/>
     <w:lsdException w:name="Table Theme" w:semiHidden="1" w:unhideWhenUsed="1"/>
     <w:lsdException w:name="Placeholder Text" w:semiHidden="1"/>
     <w:lsdException w:name="No Spacing" w:uiPriority="1" w:qFormat="1"/>
@@ -10527,11 +10768,6 @@
     <w:lsdException w:name="List Table 5 Dark Accent 6" w:uiPriority="50"/>
     <w:lsdException w:name="List Table 6 Colorful Accent 6" w:uiPriority="51"/>
     <w:lsdException w:name="List Table 7 Colorful Accent 6" w:uiPriority="52"/>
-    <w:lsdException w:name="Mention" w:semiHidden="1" w:unhideWhenUsed="1"/>
-    <w:lsdException w:name="Smart Hyperlink" w:semiHidden="1" w:unhideWhenUsed="1"/>
-    <w:lsdException w:name="Hashtag" w:semiHidden="1" w:unhideWhenUsed="1"/>
-    <w:lsdException w:name="Unresolved Mention" w:semiHidden="1" w:unhideWhenUsed="1"/>
-    <w:lsdException w:name="Smart Link" w:semiHidden="1" w:unhideWhenUsed="1"/>
   </w:latentStyles>
   <w:style w:type="paragraph" w:default="1" w:styleId="Normln">
     <w:name w:val="Normal"/>
@@ -11426,7 +11662,7 @@
     <w:basedOn w:val="Standardnpsmoodstavce"/>
     <w:rsid w:val="008E4531"/>
   </w:style>
-  <w:style w:type="character" w:styleId="Nevyeenzmnka">
+  <w:style w:type="character" w:customStyle="1" w:styleId="UnresolvedMention">
     <w:name w:val="Unresolved Mention"/>
     <w:basedOn w:val="Standardnpsmoodstavce"/>
     <w:uiPriority w:val="99"/>
@@ -11707,7 +11943,7 @@
 </file>
 
 <file path=customXml/itemProps1.xml><?xml version="1.0" encoding="utf-8"?>
-<ds:datastoreItem xmlns:ds="http://schemas.openxmlformats.org/officeDocument/2006/customXml" ds:itemID="{51DA2731-4C3A-4CDE-8EAC-69690F136DCC}">
+<ds:datastoreItem xmlns:ds="http://schemas.openxmlformats.org/officeDocument/2006/customXml" ds:itemID="{3F5CBBFB-6A16-4CB6-A21A-06CE3F977EBB}">
   <ds:schemaRefs>
     <ds:schemaRef ds:uri="http://schemas.openxmlformats.org/officeDocument/2006/bibliography"/>
   </ds:schemaRefs>

</xml_diff>